<commit_message>
added the clustering part
</commit_message>
<xml_diff>
--- a/clustering/clustering_function.docx
+++ b/clustering/clustering_function.docx
@@ -1396,19 +1396,7 @@
               <w:rPr>
                 <w:rFonts w:eastAsiaTheme="minorEastAsia"/>
               </w:rPr>
-              <w:t>that have value of 1 when there is an association between nth datapoint and a particular cluster. For all other combinations, the value would be 0.</w:t>
-            </w:r>
-            <w:r>
-              <w:rPr>
-                <w:rFonts w:eastAsiaTheme="minorEastAsia"/>
-              </w:rPr>
-              <w:t xml:space="preserve"> </w:t>
-            </w:r>
-            <w:r>
-              <w:rPr>
-                <w:rFonts w:eastAsiaTheme="minorEastAsia"/>
-              </w:rPr>
-              <w:t>Latent parameter are similar to parameters, but we need them so as to write the objective function in a simple way.</w:t>
+              <w:t>that have value of 1 when there is an association between nth datapoint and a particular cluster. For all other combinations, the value would be 0. Latent parameter are similar to parameters, but we need them so as to write the objective function in a simple way.</w:t>
             </w:r>
           </w:p>
         </w:tc>
@@ -2357,8 +2345,6 @@
         <w:t>Summarize data points by their cluster center, or mean cluster vector.</w:t>
       </w:r>
     </w:p>
-    <w:p/>
-    <w:p/>
     <w:p/>
     <w:p/>
     <w:p/>
@@ -2600,10 +2586,10 @@
       </w:rPr>
     </w:lvl>
   </w:abstractNum>
-  <w:num w:numId="1">
+  <w:num w:numId="1" w16cid:durableId="1618951969">
     <w:abstractNumId w:val="1"/>
   </w:num>
-  <w:num w:numId="2">
+  <w:num w:numId="2" w16cid:durableId="108665735">
     <w:abstractNumId w:val="0"/>
   </w:num>
 </w:numbering>

</xml_diff>